<commit_message>
changed readme file and added sql script for db
</commit_message>
<xml_diff>
--- a/ReadME.docx
+++ b/ReadME.docx
@@ -79,7 +79,15 @@
         </w:numPr>
       </w:pPr>
       <w:r>
-        <w:t>I have handled exception in application error event in global.asax.cs file</w:t>
+        <w:t xml:space="preserve">I have handled exception in application error event in </w:t>
+      </w:r>
+      <w:proofErr w:type="spellStart"/>
+      <w:r>
+        <w:t>global.asax.cs</w:t>
+      </w:r>
+      <w:proofErr w:type="spellEnd"/>
+      <w:r>
+        <w:t xml:space="preserve"> file</w:t>
       </w:r>
       <w:r>
         <w:t>.</w:t>
@@ -97,7 +105,77 @@
         </w:numPr>
       </w:pPr>
       <w:r>
-        <w:t>Copy Project on “C:” Drive.</w:t>
+        <w:t>Copy Project</w:t>
+      </w:r>
+      <w:r>
+        <w:t xml:space="preserve"> folder ‘</w:t>
+      </w:r>
+      <w:proofErr w:type="spellStart"/>
+      <w:r>
+        <w:t>ContactManagement</w:t>
+      </w:r>
+      <w:proofErr w:type="spellEnd"/>
+      <w:r>
+        <w:t>’</w:t>
+      </w:r>
+      <w:r>
+        <w:t xml:space="preserve"> on “C:” Drive.</w:t>
+      </w:r>
+      <w:r>
+        <w:t xml:space="preserve"> So the path will be </w:t>
+      </w:r>
+    </w:p>
+    <w:p>
+      <w:pPr>
+        <w:pStyle w:val="ListParagraph"/>
+      </w:pPr>
+      <w:r>
+        <w:t>‘C:\</w:t>
+      </w:r>
+      <w:r>
+        <w:t xml:space="preserve"> </w:t>
+      </w:r>
+      <w:proofErr w:type="spellStart"/>
+      <w:r>
+        <w:t>ContactManagement</w:t>
+      </w:r>
+      <w:proofErr w:type="spellEnd"/>
+      <w:r>
+        <w:t>\’</w:t>
+      </w:r>
+    </w:p>
+    <w:p>
+      <w:pPr>
+        <w:pStyle w:val="ListParagraph"/>
+        <w:numPr>
+          <w:ilvl w:val="0"/>
+          <w:numId w:val="1"/>
+        </w:numPr>
+      </w:pPr>
+      <w:r>
+        <w:t xml:space="preserve">Create database in </w:t>
+      </w:r>
+      <w:proofErr w:type="spellStart"/>
+      <w:r>
+        <w:t>sql</w:t>
+      </w:r>
+      <w:proofErr w:type="spellEnd"/>
+      <w:r>
+        <w:t xml:space="preserve"> server using given script ‘</w:t>
+      </w:r>
+      <w:r>
+        <w:t>ContactManagement_DBScript.sql</w:t>
+      </w:r>
+      <w:r>
+        <w:t xml:space="preserve">’. Run that script in </w:t>
+      </w:r>
+      <w:proofErr w:type="spellStart"/>
+      <w:r>
+        <w:t>sql</w:t>
+      </w:r>
+      <w:proofErr w:type="spellEnd"/>
+      <w:r>
+        <w:t xml:space="preserve"> server.</w:t>
       </w:r>
     </w:p>
     <w:p>
@@ -177,7 +255,29 @@
         </w:numPr>
       </w:pPr>
       <w:r>
-        <w:t>If project copied other than “C:” drive then need to change below connection string in api Project</w:t>
+        <w:t>Change</w:t>
+      </w:r>
+      <w:r>
+        <w:t xml:space="preserve"> below connection string in </w:t>
+      </w:r>
+      <w:proofErr w:type="spellStart"/>
+      <w:r>
+        <w:t>api</w:t>
+      </w:r>
+      <w:proofErr w:type="spellEnd"/>
+      <w:r>
+        <w:t xml:space="preserve"> Project</w:t>
+      </w:r>
+      <w:r>
+        <w:t xml:space="preserve"> i.e. change the data source, </w:t>
+      </w:r>
+      <w:proofErr w:type="spellStart"/>
+      <w:r>
+        <w:t>userid</w:t>
+      </w:r>
+      <w:proofErr w:type="spellEnd"/>
+      <w:r>
+        <w:t xml:space="preserve"> and password accordingly.</w:t>
       </w:r>
     </w:p>
     <w:p>
@@ -206,6 +306,8 @@
         </w:rPr>
         <w:t>&lt;</w:t>
       </w:r>
+      <w:proofErr w:type="spellStart"/>
+      <w:proofErr w:type="gramStart"/>
       <w:r>
         <w:rPr>
           <w:rFonts w:ascii="Consolas" w:hAnsi="Consolas" w:cs="Consolas"/>
@@ -216,6 +318,8 @@
         </w:rPr>
         <w:t>connectionStrings</w:t>
       </w:r>
+      <w:proofErr w:type="spellEnd"/>
+      <w:proofErr w:type="gramEnd"/>
       <w:r>
         <w:rPr>
           <w:rFonts w:ascii="Consolas" w:hAnsi="Consolas" w:cs="Consolas"/>
@@ -237,22 +341,357 @@
         <w:ind w:left="1440"/>
         <w:rPr>
           <w:rFonts w:ascii="Consolas" w:hAnsi="Consolas" w:cs="Consolas"/>
+          <w:color w:val="0000FF"/>
+          <w:sz w:val="19"/>
+          <w:szCs w:val="19"/>
+          <w:lang w:bidi="mr-IN"/>
+        </w:rPr>
+      </w:pPr>
+      <w:r>
+        <w:rPr>
+          <w:rFonts w:ascii="Consolas" w:hAnsi="Consolas" w:cs="Consolas"/>
+          <w:color w:val="0000FF"/>
+          <w:sz w:val="19"/>
+          <w:szCs w:val="19"/>
+          <w:lang w:bidi="mr-IN"/>
+        </w:rPr>
+        <w:t xml:space="preserve">    </w:t>
+      </w:r>
+      <w:r>
+        <w:rPr>
+          <w:rFonts w:ascii="Consolas" w:hAnsi="Consolas" w:cs="Consolas"/>
+          <w:color w:val="0000FF"/>
+          <w:sz w:val="19"/>
+          <w:szCs w:val="19"/>
+          <w:highlight w:val="yellow"/>
+          <w:lang w:bidi="mr-IN"/>
+        </w:rPr>
+        <w:t>&lt;</w:t>
+      </w:r>
+      <w:r>
+        <w:rPr>
+          <w:rFonts w:ascii="Consolas" w:hAnsi="Consolas" w:cs="Consolas"/>
+          <w:color w:val="A31515"/>
+          <w:sz w:val="19"/>
+          <w:szCs w:val="19"/>
+          <w:highlight w:val="yellow"/>
+          <w:lang w:bidi="mr-IN"/>
+        </w:rPr>
+        <w:t>add</w:t>
+      </w:r>
+      <w:r>
+        <w:rPr>
+          <w:rFonts w:ascii="Consolas" w:hAnsi="Consolas" w:cs="Consolas"/>
+          <w:color w:val="0000FF"/>
+          <w:sz w:val="19"/>
+          <w:szCs w:val="19"/>
+          <w:highlight w:val="yellow"/>
+          <w:lang w:bidi="mr-IN"/>
+        </w:rPr>
+        <w:t xml:space="preserve"> </w:t>
+      </w:r>
+      <w:r>
+        <w:rPr>
+          <w:rFonts w:ascii="Consolas" w:hAnsi="Consolas" w:cs="Consolas"/>
+          <w:color w:val="FF0000"/>
+          <w:sz w:val="19"/>
+          <w:szCs w:val="19"/>
+          <w:highlight w:val="yellow"/>
+          <w:lang w:bidi="mr-IN"/>
+        </w:rPr>
+        <w:t>name</w:t>
+      </w:r>
+      <w:r>
+        <w:rPr>
+          <w:rFonts w:ascii="Consolas" w:hAnsi="Consolas" w:cs="Consolas"/>
+          <w:color w:val="0000FF"/>
+          <w:sz w:val="19"/>
+          <w:szCs w:val="19"/>
+          <w:highlight w:val="yellow"/>
+          <w:lang w:bidi="mr-IN"/>
+        </w:rPr>
+        <w:t>=</w:t>
+      </w:r>
+      <w:r>
+        <w:rPr>
+          <w:rFonts w:ascii="Consolas" w:hAnsi="Consolas" w:cs="Consolas"/>
           <w:color w:val="000000"/>
           <w:sz w:val="19"/>
           <w:szCs w:val="19"/>
-          <w:lang w:bidi="mr-IN"/>
-        </w:rPr>
-      </w:pPr>
-      <w:r>
-        <w:rPr>
-          <w:rFonts w:ascii="Consolas" w:hAnsi="Consolas" w:cs="Consolas"/>
-          <w:color w:val="0000FF"/>
-          <w:sz w:val="19"/>
-          <w:szCs w:val="19"/>
-          <w:lang w:bidi="mr-IN"/>
-        </w:rPr>
-        <w:t xml:space="preserve">    &lt;</w:t>
-      </w:r>
+          <w:highlight w:val="yellow"/>
+          <w:lang w:bidi="mr-IN"/>
+        </w:rPr>
+        <w:t>"</w:t>
+      </w:r>
+      <w:proofErr w:type="spellStart"/>
+      <w:r>
+        <w:rPr>
+          <w:rFonts w:ascii="Consolas" w:hAnsi="Consolas" w:cs="Consolas"/>
+          <w:color w:val="0000FF"/>
+          <w:sz w:val="19"/>
+          <w:szCs w:val="19"/>
+          <w:highlight w:val="yellow"/>
+          <w:lang w:bidi="mr-IN"/>
+        </w:rPr>
+        <w:t>ContactDbConnection</w:t>
+      </w:r>
+      <w:proofErr w:type="spellEnd"/>
+      <w:r>
+        <w:rPr>
+          <w:rFonts w:ascii="Consolas" w:hAnsi="Consolas" w:cs="Consolas"/>
+          <w:color w:val="000000"/>
+          <w:sz w:val="19"/>
+          <w:szCs w:val="19"/>
+          <w:highlight w:val="yellow"/>
+          <w:lang w:bidi="mr-IN"/>
+        </w:rPr>
+        <w:t>"</w:t>
+      </w:r>
+      <w:r>
+        <w:rPr>
+          <w:rFonts w:ascii="Consolas" w:hAnsi="Consolas" w:cs="Consolas"/>
+          <w:color w:val="0000FF"/>
+          <w:sz w:val="19"/>
+          <w:szCs w:val="19"/>
+          <w:highlight w:val="yellow"/>
+          <w:lang w:bidi="mr-IN"/>
+        </w:rPr>
+        <w:t xml:space="preserve"> </w:t>
+      </w:r>
+      <w:proofErr w:type="spellStart"/>
+      <w:r>
+        <w:rPr>
+          <w:rFonts w:ascii="Consolas" w:hAnsi="Consolas" w:cs="Consolas"/>
+          <w:color w:val="FF0000"/>
+          <w:sz w:val="19"/>
+          <w:szCs w:val="19"/>
+          <w:highlight w:val="yellow"/>
+          <w:lang w:bidi="mr-IN"/>
+        </w:rPr>
+        <w:t>connectionString</w:t>
+      </w:r>
+      <w:proofErr w:type="spellEnd"/>
+      <w:r>
+        <w:rPr>
+          <w:rFonts w:ascii="Consolas" w:hAnsi="Consolas" w:cs="Consolas"/>
+          <w:color w:val="0000FF"/>
+          <w:sz w:val="19"/>
+          <w:szCs w:val="19"/>
+          <w:highlight w:val="yellow"/>
+          <w:lang w:bidi="mr-IN"/>
+        </w:rPr>
+        <w:t>=</w:t>
+      </w:r>
+      <w:r>
+        <w:rPr>
+          <w:rFonts w:ascii="Consolas" w:hAnsi="Consolas" w:cs="Consolas"/>
+          <w:color w:val="000000"/>
+          <w:sz w:val="19"/>
+          <w:szCs w:val="19"/>
+          <w:highlight w:val="yellow"/>
+          <w:lang w:bidi="mr-IN"/>
+        </w:rPr>
+        <w:t>"</w:t>
+      </w:r>
+      <w:r>
+        <w:rPr>
+          <w:rFonts w:ascii="Consolas" w:hAnsi="Consolas" w:cs="Consolas"/>
+          <w:color w:val="0000FF"/>
+          <w:sz w:val="19"/>
+          <w:szCs w:val="19"/>
+          <w:highlight w:val="yellow"/>
+          <w:lang w:bidi="mr-IN"/>
+        </w:rPr>
+        <w:t>data source=GOLDEN\</w:t>
+      </w:r>
+      <w:proofErr w:type="spellStart"/>
+      <w:r>
+        <w:rPr>
+          <w:rFonts w:ascii="Consolas" w:hAnsi="Consolas" w:cs="Consolas"/>
+          <w:color w:val="0000FF"/>
+          <w:sz w:val="19"/>
+          <w:szCs w:val="19"/>
+          <w:highlight w:val="yellow"/>
+          <w:lang w:bidi="mr-IN"/>
+        </w:rPr>
+        <w:t>SQLEXPRESS</w:t>
+      </w:r>
+      <w:proofErr w:type="gramStart"/>
+      <w:r>
+        <w:rPr>
+          <w:rFonts w:ascii="Consolas" w:hAnsi="Consolas" w:cs="Consolas"/>
+          <w:color w:val="0000FF"/>
+          <w:sz w:val="19"/>
+          <w:szCs w:val="19"/>
+          <w:highlight w:val="yellow"/>
+          <w:lang w:bidi="mr-IN"/>
+        </w:rPr>
+        <w:t>;initial</w:t>
+      </w:r>
+      <w:proofErr w:type="spellEnd"/>
+      <w:proofErr w:type="gramEnd"/>
+      <w:r>
+        <w:rPr>
+          <w:rFonts w:ascii="Consolas" w:hAnsi="Consolas" w:cs="Consolas"/>
+          <w:color w:val="0000FF"/>
+          <w:sz w:val="19"/>
+          <w:szCs w:val="19"/>
+          <w:highlight w:val="yellow"/>
+          <w:lang w:bidi="mr-IN"/>
+        </w:rPr>
+        <w:t xml:space="preserve"> catalog=</w:t>
+      </w:r>
+      <w:proofErr w:type="spellStart"/>
+      <w:r>
+        <w:rPr>
+          <w:rFonts w:ascii="Consolas" w:hAnsi="Consolas" w:cs="Consolas"/>
+          <w:color w:val="0000FF"/>
+          <w:sz w:val="19"/>
+          <w:szCs w:val="19"/>
+          <w:highlight w:val="yellow"/>
+          <w:lang w:bidi="mr-IN"/>
+        </w:rPr>
+        <w:t>ContactManagement;user</w:t>
+      </w:r>
+      <w:proofErr w:type="spellEnd"/>
+      <w:r>
+        <w:rPr>
+          <w:rFonts w:ascii="Consolas" w:hAnsi="Consolas" w:cs="Consolas"/>
+          <w:color w:val="0000FF"/>
+          <w:sz w:val="19"/>
+          <w:szCs w:val="19"/>
+          <w:highlight w:val="yellow"/>
+          <w:lang w:bidi="mr-IN"/>
+        </w:rPr>
+        <w:t xml:space="preserve"> id=</w:t>
+      </w:r>
+      <w:proofErr w:type="spellStart"/>
+      <w:r>
+        <w:rPr>
+          <w:rFonts w:ascii="Consolas" w:hAnsi="Consolas" w:cs="Consolas"/>
+          <w:color w:val="0000FF"/>
+          <w:sz w:val="19"/>
+          <w:szCs w:val="19"/>
+          <w:highlight w:val="yellow"/>
+          <w:lang w:bidi="mr-IN"/>
+        </w:rPr>
+        <w:t>sa;password</w:t>
+      </w:r>
+      <w:proofErr w:type="spellEnd"/>
+      <w:r>
+        <w:rPr>
+          <w:rFonts w:ascii="Consolas" w:hAnsi="Consolas" w:cs="Consolas"/>
+          <w:color w:val="0000FF"/>
+          <w:sz w:val="19"/>
+          <w:szCs w:val="19"/>
+          <w:highlight w:val="yellow"/>
+          <w:lang w:bidi="mr-IN"/>
+        </w:rPr>
+        <w:t>=sa123</w:t>
+      </w:r>
+      <w:r>
+        <w:rPr>
+          <w:rFonts w:ascii="Consolas" w:hAnsi="Consolas" w:cs="Consolas"/>
+          <w:color w:val="000000"/>
+          <w:sz w:val="19"/>
+          <w:szCs w:val="19"/>
+          <w:highlight w:val="yellow"/>
+          <w:lang w:bidi="mr-IN"/>
+        </w:rPr>
+        <w:t>"</w:t>
+      </w:r>
+      <w:r>
+        <w:rPr>
+          <w:rFonts w:ascii="Consolas" w:hAnsi="Consolas" w:cs="Consolas"/>
+          <w:color w:val="0000FF"/>
+          <w:sz w:val="19"/>
+          <w:szCs w:val="19"/>
+          <w:highlight w:val="yellow"/>
+          <w:lang w:bidi="mr-IN"/>
+        </w:rPr>
+        <w:t xml:space="preserve"> </w:t>
+      </w:r>
+      <w:proofErr w:type="spellStart"/>
+      <w:r>
+        <w:rPr>
+          <w:rFonts w:ascii="Consolas" w:hAnsi="Consolas" w:cs="Consolas"/>
+          <w:color w:val="FF0000"/>
+          <w:sz w:val="19"/>
+          <w:szCs w:val="19"/>
+          <w:highlight w:val="yellow"/>
+          <w:lang w:bidi="mr-IN"/>
+        </w:rPr>
+        <w:t>providerName</w:t>
+      </w:r>
+      <w:proofErr w:type="spellEnd"/>
+      <w:r>
+        <w:rPr>
+          <w:rFonts w:ascii="Consolas" w:hAnsi="Consolas" w:cs="Consolas"/>
+          <w:color w:val="0000FF"/>
+          <w:sz w:val="19"/>
+          <w:szCs w:val="19"/>
+          <w:highlight w:val="yellow"/>
+          <w:lang w:bidi="mr-IN"/>
+        </w:rPr>
+        <w:t>=</w:t>
+      </w:r>
+      <w:r>
+        <w:rPr>
+          <w:rFonts w:ascii="Consolas" w:hAnsi="Consolas" w:cs="Consolas"/>
+          <w:color w:val="000000"/>
+          <w:sz w:val="19"/>
+          <w:szCs w:val="19"/>
+          <w:highlight w:val="yellow"/>
+          <w:lang w:bidi="mr-IN"/>
+        </w:rPr>
+        <w:t>"</w:t>
+      </w:r>
+      <w:proofErr w:type="spellStart"/>
+      <w:r>
+        <w:rPr>
+          <w:rFonts w:ascii="Consolas" w:hAnsi="Consolas" w:cs="Consolas"/>
+          <w:color w:val="0000FF"/>
+          <w:sz w:val="19"/>
+          <w:szCs w:val="19"/>
+          <w:highlight w:val="yellow"/>
+          <w:lang w:bidi="mr-IN"/>
+        </w:rPr>
+        <w:t>System.Data.SqlClient</w:t>
+      </w:r>
+      <w:proofErr w:type="spellEnd"/>
+      <w:r>
+        <w:rPr>
+          <w:rFonts w:ascii="Consolas" w:hAnsi="Consolas" w:cs="Consolas"/>
+          <w:color w:val="000000"/>
+          <w:sz w:val="19"/>
+          <w:szCs w:val="19"/>
+          <w:highlight w:val="yellow"/>
+          <w:lang w:bidi="mr-IN"/>
+        </w:rPr>
+        <w:t>"</w:t>
+      </w:r>
+      <w:r>
+        <w:rPr>
+          <w:rFonts w:ascii="Consolas" w:hAnsi="Consolas" w:cs="Consolas"/>
+          <w:color w:val="0000FF"/>
+          <w:sz w:val="19"/>
+          <w:szCs w:val="19"/>
+          <w:highlight w:val="yellow"/>
+          <w:lang w:bidi="mr-IN"/>
+        </w:rPr>
+        <w:t xml:space="preserve"> /&gt;</w:t>
+      </w:r>
+      <w:r>
+        <w:rPr>
+          <w:rFonts w:ascii="Consolas" w:hAnsi="Consolas" w:cs="Consolas"/>
+          <w:color w:val="0000FF"/>
+          <w:sz w:val="19"/>
+          <w:szCs w:val="19"/>
+          <w:lang w:bidi="mr-IN"/>
+        </w:rPr>
+        <w:t xml:space="preserve">  &lt;/</w:t>
+      </w:r>
+      <w:proofErr w:type="spellStart"/>
       <w:r>
         <w:rPr>
           <w:rFonts w:ascii="Consolas" w:hAnsi="Consolas" w:cs="Consolas"/>
@@ -261,261 +700,162 @@
           <w:szCs w:val="19"/>
           <w:lang w:bidi="mr-IN"/>
         </w:rPr>
-        <w:t>add</w:t>
-      </w:r>
-      <w:r>
-        <w:rPr>
-          <w:rFonts w:ascii="Consolas" w:hAnsi="Consolas" w:cs="Consolas"/>
-          <w:color w:val="0000FF"/>
-          <w:sz w:val="19"/>
-          <w:szCs w:val="19"/>
-          <w:lang w:bidi="mr-IN"/>
-        </w:rPr>
+        <w:t>connectionStrings</w:t>
+      </w:r>
+      <w:proofErr w:type="spellEnd"/>
+      <w:r>
+        <w:rPr>
+          <w:rFonts w:ascii="Consolas" w:hAnsi="Consolas" w:cs="Consolas"/>
+          <w:color w:val="0000FF"/>
+          <w:sz w:val="19"/>
+          <w:szCs w:val="19"/>
+          <w:lang w:bidi="mr-IN"/>
+        </w:rPr>
+        <w:t>&gt;</w:t>
+      </w:r>
+    </w:p>
+    <w:p>
+      <w:pPr>
+        <w:pStyle w:val="ListParagraph"/>
+        <w:numPr>
+          <w:ilvl w:val="0"/>
+          <w:numId w:val="1"/>
+        </w:numPr>
+      </w:pPr>
+      <w:r>
+        <w:t xml:space="preserve">Solution has 5 </w:t>
+      </w:r>
+      <w:r>
+        <w:t>Folders (Projects) :</w:t>
+      </w:r>
+    </w:p>
+    <w:p>
+      <w:pPr>
+        <w:pStyle w:val="ListParagraph"/>
+        <w:numPr>
+          <w:ilvl w:val="1"/>
+          <w:numId w:val="1"/>
+        </w:numPr>
+      </w:pPr>
+      <w:r>
+        <w:t xml:space="preserve">Data Access Layer - </w:t>
+      </w:r>
+      <w:r>
+        <w:t>I</w:t>
+      </w:r>
+      <w:r>
+        <w:t xml:space="preserve">t has reference of Contact model </w:t>
+      </w:r>
+    </w:p>
+    <w:p>
+      <w:pPr>
+        <w:pStyle w:val="ListParagraph"/>
+        <w:numPr>
+          <w:ilvl w:val="1"/>
+          <w:numId w:val="1"/>
+        </w:numPr>
+      </w:pPr>
+      <w:r>
+        <w:t xml:space="preserve">Business Layer – </w:t>
+      </w:r>
+      <w:r>
+        <w:t>I</w:t>
+      </w:r>
+      <w:r>
+        <w:t>t has reference of Data access Layer, Contact model</w:t>
+      </w:r>
+    </w:p>
+    <w:p>
+      <w:pPr>
+        <w:pStyle w:val="ListParagraph"/>
+        <w:numPr>
+          <w:ilvl w:val="1"/>
+          <w:numId w:val="1"/>
+        </w:numPr>
+      </w:pPr>
+      <w:proofErr w:type="spellStart"/>
+      <w:r>
+        <w:t>ContactManagement</w:t>
+      </w:r>
+      <w:proofErr w:type="spellEnd"/>
+      <w:r>
+        <w:t xml:space="preserve"> – It has logic to connect to web </w:t>
+      </w:r>
+      <w:proofErr w:type="spellStart"/>
+      <w:r>
+        <w:t>api</w:t>
+      </w:r>
+      <w:proofErr w:type="spellEnd"/>
+    </w:p>
+    <w:p>
+      <w:pPr>
+        <w:pStyle w:val="ListParagraph"/>
+        <w:numPr>
+          <w:ilvl w:val="1"/>
+          <w:numId w:val="1"/>
+        </w:numPr>
+        <w:rPr>
+          <w:highlight w:val="yellow"/>
+        </w:rPr>
+      </w:pPr>
+      <w:proofErr w:type="spellStart"/>
+      <w:r>
+        <w:t>Api</w:t>
+      </w:r>
+      <w:proofErr w:type="spellEnd"/>
+      <w:r>
         <w:t xml:space="preserve"> </w:t>
       </w:r>
       <w:r>
-        <w:rPr>
-          <w:rFonts w:ascii="Consolas" w:hAnsi="Consolas" w:cs="Consolas"/>
-          <w:color w:val="FF0000"/>
-          <w:sz w:val="19"/>
-          <w:szCs w:val="19"/>
-          <w:lang w:bidi="mr-IN"/>
-        </w:rPr>
-        <w:t>name</w:t>
-      </w:r>
-      <w:r>
-        <w:rPr>
-          <w:rFonts w:ascii="Consolas" w:hAnsi="Consolas" w:cs="Consolas"/>
-          <w:color w:val="0000FF"/>
-          <w:sz w:val="19"/>
-          <w:szCs w:val="19"/>
-          <w:lang w:bidi="mr-IN"/>
-        </w:rPr>
-        <w:t>=</w:t>
-      </w:r>
-      <w:r>
-        <w:rPr>
-          <w:rFonts w:ascii="Consolas" w:hAnsi="Consolas" w:cs="Consolas"/>
-          <w:color w:val="000000"/>
-          <w:sz w:val="19"/>
-          <w:szCs w:val="19"/>
-          <w:lang w:bidi="mr-IN"/>
-        </w:rPr>
-        <w:t>"</w:t>
-      </w:r>
-      <w:r>
-        <w:rPr>
-          <w:rFonts w:ascii="Consolas" w:hAnsi="Consolas" w:cs="Consolas"/>
-          <w:color w:val="0000FF"/>
-          <w:sz w:val="19"/>
-          <w:szCs w:val="19"/>
-          <w:lang w:bidi="mr-IN"/>
-        </w:rPr>
-        <w:t>ContactDbConnection</w:t>
-      </w:r>
-      <w:r>
-        <w:rPr>
-          <w:rFonts w:ascii="Consolas" w:hAnsi="Consolas" w:cs="Consolas"/>
-          <w:color w:val="000000"/>
-          <w:sz w:val="19"/>
-          <w:szCs w:val="19"/>
-          <w:lang w:bidi="mr-IN"/>
-        </w:rPr>
-        <w:t>"</w:t>
-      </w:r>
-      <w:r>
-        <w:rPr>
-          <w:rFonts w:ascii="Consolas" w:hAnsi="Consolas" w:cs="Consolas"/>
-          <w:color w:val="0000FF"/>
-          <w:sz w:val="19"/>
-          <w:szCs w:val="19"/>
-          <w:lang w:bidi="mr-IN"/>
-        </w:rPr>
+        <w:t>–</w:t>
+      </w:r>
+      <w:proofErr w:type="gramStart"/>
+      <w:r>
+        <w:t xml:space="preserve">It </w:t>
+      </w:r>
+      <w:r>
+        <w:t xml:space="preserve"> has</w:t>
+      </w:r>
+      <w:proofErr w:type="gramEnd"/>
+      <w:r>
+        <w:t xml:space="preserve"> reference of Business Layer, Contact model</w:t>
+      </w:r>
+      <w:r>
+        <w:t xml:space="preserve"> , </w:t>
+      </w:r>
+      <w:r>
+        <w:rPr>
+          <w:highlight w:val="yellow"/>
+        </w:rPr>
+        <w:t>Used simple injector to achieve dependency injection .</w:t>
+      </w:r>
+    </w:p>
+    <w:p>
+      <w:pPr>
+        <w:pStyle w:val="ListParagraph"/>
+        <w:numPr>
+          <w:ilvl w:val="1"/>
+          <w:numId w:val="1"/>
+        </w:numPr>
+      </w:pPr>
+      <w:proofErr w:type="spellStart"/>
+      <w:proofErr w:type="gramStart"/>
+      <w:r>
+        <w:t>DataObject</w:t>
+      </w:r>
+      <w:proofErr w:type="spellEnd"/>
+      <w:r>
         <w:t xml:space="preserve"> </w:t>
       </w:r>
       <w:r>
-        <w:rPr>
-          <w:rFonts w:ascii="Consolas" w:hAnsi="Consolas" w:cs="Consolas"/>
-          <w:color w:val="FF0000"/>
-          <w:sz w:val="19"/>
-          <w:szCs w:val="19"/>
-          <w:lang w:bidi="mr-IN"/>
-        </w:rPr>
-        <w:t>connectionString</w:t>
-      </w:r>
-      <w:r>
-        <w:rPr>
-          <w:rFonts w:ascii="Consolas" w:hAnsi="Consolas" w:cs="Consolas"/>
-          <w:color w:val="0000FF"/>
-          <w:sz w:val="19"/>
-          <w:szCs w:val="19"/>
-          <w:lang w:bidi="mr-IN"/>
-        </w:rPr>
-        <w:t>=</w:t>
-      </w:r>
-      <w:r>
-        <w:rPr>
-          <w:rFonts w:ascii="Consolas" w:hAnsi="Consolas" w:cs="Consolas"/>
-          <w:color w:val="000000"/>
-          <w:sz w:val="19"/>
-          <w:szCs w:val="19"/>
-          <w:lang w:bidi="mr-IN"/>
-        </w:rPr>
-        <w:t>"</w:t>
-      </w:r>
-      <w:r>
-        <w:rPr>
-          <w:rFonts w:ascii="Consolas" w:hAnsi="Consolas" w:cs="Consolas"/>
-          <w:color w:val="0000FF"/>
-          <w:sz w:val="19"/>
-          <w:szCs w:val="19"/>
-          <w:lang w:bidi="mr-IN"/>
-        </w:rPr>
-        <w:t>Data Source=(LocalDb)\MSSQLLocalDB;AttachDbFilename=</w:t>
-      </w:r>
-      <w:r>
-        <w:rPr>
-          <w:rFonts w:ascii="Consolas" w:hAnsi="Consolas" w:cs="Consolas"/>
-          <w:color w:val="0000FF"/>
-          <w:sz w:val="19"/>
-          <w:szCs w:val="19"/>
-          <w:highlight w:val="yellow"/>
-          <w:lang w:bidi="mr-IN"/>
-        </w:rPr>
-        <w:t>C:\ContactManagement\Api\App_Data\ContactsPrjDB.mdf</w:t>
-      </w:r>
-      <w:r>
-        <w:rPr>
-          <w:rFonts w:ascii="Consolas" w:hAnsi="Consolas" w:cs="Consolas"/>
-          <w:color w:val="0000FF"/>
-          <w:sz w:val="19"/>
-          <w:szCs w:val="19"/>
-          <w:lang w:bidi="mr-IN"/>
-        </w:rPr>
-        <w:t>;Integrated Security=True</w:t>
-      </w:r>
-      <w:r>
-        <w:rPr>
-          <w:rFonts w:ascii="Consolas" w:hAnsi="Consolas" w:cs="Consolas"/>
-          <w:color w:val="000000"/>
-          <w:sz w:val="19"/>
-          <w:szCs w:val="19"/>
-          <w:lang w:bidi="mr-IN"/>
-        </w:rPr>
-        <w:t>"</w:t>
-      </w:r>
-      <w:r>
-        <w:rPr>
-          <w:rFonts w:ascii="Consolas" w:hAnsi="Consolas" w:cs="Consolas"/>
-          <w:color w:val="0000FF"/>
-          <w:sz w:val="19"/>
-          <w:szCs w:val="19"/>
-          <w:lang w:bidi="mr-IN"/>
-        </w:rPr>
+        <w:t xml:space="preserve"> -</w:t>
+      </w:r>
+      <w:proofErr w:type="gramEnd"/>
+      <w:r>
         <w:t xml:space="preserve"> </w:t>
       </w:r>
       <w:r>
-        <w:rPr>
-          <w:rFonts w:ascii="Consolas" w:hAnsi="Consolas" w:cs="Consolas"/>
-          <w:color w:val="FF0000"/>
-          <w:sz w:val="19"/>
-          <w:szCs w:val="19"/>
-          <w:lang w:bidi="mr-IN"/>
-        </w:rPr>
-        <w:t>providerName</w:t>
-      </w:r>
-      <w:r>
-        <w:rPr>
-          <w:rFonts w:ascii="Consolas" w:hAnsi="Consolas" w:cs="Consolas"/>
-          <w:color w:val="0000FF"/>
-          <w:sz w:val="19"/>
-          <w:szCs w:val="19"/>
-          <w:lang w:bidi="mr-IN"/>
-        </w:rPr>
-        <w:t>=</w:t>
-      </w:r>
-      <w:r>
-        <w:rPr>
-          <w:rFonts w:ascii="Consolas" w:hAnsi="Consolas" w:cs="Consolas"/>
-          <w:color w:val="000000"/>
-          <w:sz w:val="19"/>
-          <w:szCs w:val="19"/>
-          <w:lang w:bidi="mr-IN"/>
-        </w:rPr>
-        <w:t>"</w:t>
-      </w:r>
-      <w:r>
-        <w:rPr>
-          <w:rFonts w:ascii="Consolas" w:hAnsi="Consolas" w:cs="Consolas"/>
-          <w:color w:val="0000FF"/>
-          <w:sz w:val="19"/>
-          <w:szCs w:val="19"/>
-          <w:lang w:bidi="mr-IN"/>
-        </w:rPr>
-        <w:t>System.Data.SqlClient</w:t>
-      </w:r>
-      <w:r>
-        <w:rPr>
-          <w:rFonts w:ascii="Consolas" w:hAnsi="Consolas" w:cs="Consolas"/>
-          <w:color w:val="000000"/>
-          <w:sz w:val="19"/>
-          <w:szCs w:val="19"/>
-          <w:lang w:bidi="mr-IN"/>
-        </w:rPr>
-        <w:t>"</w:t>
-      </w:r>
-      <w:r>
-        <w:rPr>
-          <w:rFonts w:ascii="Consolas" w:hAnsi="Consolas" w:cs="Consolas"/>
-          <w:color w:val="0000FF"/>
-          <w:sz w:val="19"/>
-          <w:szCs w:val="19"/>
-          <w:lang w:bidi="mr-IN"/>
-        </w:rPr>
-        <w:t xml:space="preserve"> /&gt;</w:t>
-      </w:r>
-    </w:p>
-    <w:p>
-      <w:pPr>
-        <w:pStyle w:val="ListParagraph"/>
-        <w:ind w:left="1440"/>
-        <w:rPr>
-          <w:rFonts w:ascii="Consolas" w:hAnsi="Consolas" w:cs="Consolas"/>
-          <w:color w:val="0000FF"/>
-          <w:sz w:val="19"/>
-          <w:szCs w:val="19"/>
-          <w:lang w:bidi="mr-IN"/>
-        </w:rPr>
-      </w:pPr>
-      <w:r>
-        <w:rPr>
-          <w:rFonts w:ascii="Consolas" w:hAnsi="Consolas" w:cs="Consolas"/>
-          <w:color w:val="0000FF"/>
-          <w:sz w:val="19"/>
-          <w:szCs w:val="19"/>
-          <w:lang w:bidi="mr-IN"/>
-        </w:rPr>
-        <w:t xml:space="preserve">  &lt;/</w:t>
-      </w:r>
-      <w:r>
-        <w:rPr>
-          <w:rFonts w:ascii="Consolas" w:hAnsi="Consolas" w:cs="Consolas"/>
-          <w:color w:val="A31515"/>
-          <w:sz w:val="19"/>
-          <w:szCs w:val="19"/>
-          <w:lang w:bidi="mr-IN"/>
-        </w:rPr>
-        <w:t>connectionStrings</w:t>
-      </w:r>
-      <w:r>
-        <w:rPr>
-          <w:rFonts w:ascii="Consolas" w:hAnsi="Consolas" w:cs="Consolas"/>
-          <w:color w:val="0000FF"/>
-          <w:sz w:val="19"/>
-          <w:szCs w:val="19"/>
-          <w:lang w:bidi="mr-IN"/>
-        </w:rPr>
-        <w:t>&gt;</w:t>
+        <w:t>It has Model.</w:t>
       </w:r>
     </w:p>
     <w:p>
@@ -527,160 +867,64 @@
         </w:numPr>
       </w:pPr>
       <w:r>
-        <w:t xml:space="preserve">Solution has 5 </w:t>
-      </w:r>
-      <w:r>
-        <w:t>Folders (Projects) :</w:t>
-      </w:r>
-    </w:p>
-    <w:p>
-      <w:pPr>
-        <w:pStyle w:val="ListParagraph"/>
-        <w:numPr>
-          <w:ilvl w:val="1"/>
-          <w:numId w:val="1"/>
-        </w:numPr>
-      </w:pPr>
-      <w:r>
-        <w:t xml:space="preserve">Data Access Layer - </w:t>
-      </w:r>
-      <w:r>
-        <w:t>I</w:t>
-      </w:r>
-      <w:r>
-        <w:t xml:space="preserve">t has reference of Contact model </w:t>
-      </w:r>
-    </w:p>
-    <w:p>
-      <w:pPr>
-        <w:pStyle w:val="ListParagraph"/>
-        <w:numPr>
-          <w:ilvl w:val="1"/>
-          <w:numId w:val="1"/>
-        </w:numPr>
-      </w:pPr>
-      <w:r>
-        <w:t xml:space="preserve">Business Layer – </w:t>
-      </w:r>
-      <w:r>
-        <w:t>I</w:t>
-      </w:r>
-      <w:r>
-        <w:t>t has reference of Data access Layer, Contact model</w:t>
-      </w:r>
-    </w:p>
-    <w:p>
-      <w:pPr>
-        <w:pStyle w:val="ListParagraph"/>
-        <w:numPr>
-          <w:ilvl w:val="1"/>
-          <w:numId w:val="1"/>
-        </w:numPr>
-      </w:pPr>
-      <w:r>
-        <w:t>ContactManagement</w:t>
-      </w:r>
-      <w:r>
-        <w:t xml:space="preserve"> – It has logic to connect to web api</w:t>
-      </w:r>
-    </w:p>
-    <w:p>
-      <w:pPr>
-        <w:pStyle w:val="ListParagraph"/>
-        <w:numPr>
-          <w:ilvl w:val="1"/>
-          <w:numId w:val="1"/>
-        </w:numPr>
-        <w:rPr>
-          <w:highlight w:val="yellow"/>
-        </w:rPr>
-      </w:pPr>
+        <w:t xml:space="preserve">Run the Application from Visual studio </w:t>
+      </w:r>
+    </w:p>
+    <w:p>
+      <w:pPr>
+        <w:pStyle w:val="ListParagraph"/>
+        <w:numPr>
+          <w:ilvl w:val="0"/>
+          <w:numId w:val="1"/>
+        </w:numPr>
+      </w:pPr>
+      <w:r>
+        <w:t xml:space="preserve">Once run the application, you can find two tab’s 1. </w:t>
+      </w:r>
+      <w:r>
+        <w:t>Web</w:t>
+      </w:r>
+      <w:r>
+        <w:t xml:space="preserve"> </w:t>
+      </w:r>
+      <w:proofErr w:type="spellStart"/>
+      <w:proofErr w:type="gramStart"/>
+      <w:r>
+        <w:t>api</w:t>
+      </w:r>
+      <w:proofErr w:type="spellEnd"/>
+      <w:r>
+        <w:t xml:space="preserve">  2</w:t>
+      </w:r>
+      <w:proofErr w:type="gramEnd"/>
+      <w:r>
+        <w:t xml:space="preserve">. </w:t>
+      </w:r>
+      <w:r>
+        <w:t>Web</w:t>
+      </w:r>
+      <w:r>
+        <w:t xml:space="preserve"> Application.</w:t>
+      </w:r>
+    </w:p>
+    <w:p>
+      <w:pPr>
+        <w:pStyle w:val="ListParagraph"/>
+        <w:numPr>
+          <w:ilvl w:val="0"/>
+          <w:numId w:val="1"/>
+        </w:numPr>
+      </w:pPr>
+      <w:r>
+        <w:t xml:space="preserve">Web </w:t>
+      </w:r>
+      <w:proofErr w:type="spellStart"/>
       <w:r>
         <w:t>Api</w:t>
       </w:r>
-      <w:r>
-        <w:t xml:space="preserve"> </w:t>
-      </w:r>
-      <w:r>
-        <w:t xml:space="preserve">–It </w:t>
-      </w:r>
-      <w:r>
-        <w:t xml:space="preserve"> has reference of Business Layer, Contact model</w:t>
-      </w:r>
-      <w:r>
-        <w:t xml:space="preserve"> , </w:t>
-      </w:r>
-      <w:r>
-        <w:rPr>
-          <w:highlight w:val="yellow"/>
-        </w:rPr>
-        <w:t>Used simple injector to achieve dependency injection .</w:t>
-      </w:r>
-    </w:p>
-    <w:p>
-      <w:pPr>
-        <w:pStyle w:val="ListParagraph"/>
-        <w:numPr>
-          <w:ilvl w:val="1"/>
-          <w:numId w:val="1"/>
-        </w:numPr>
-      </w:pPr>
-      <w:r>
-        <w:t xml:space="preserve">DataObject </w:t>
-      </w:r>
-      <w:r>
-        <w:t xml:space="preserve"> - </w:t>
-      </w:r>
-      <w:r>
-        <w:t>It has Model.</w:t>
-      </w:r>
-    </w:p>
-    <w:p>
-      <w:pPr>
-        <w:pStyle w:val="ListParagraph"/>
-        <w:numPr>
-          <w:ilvl w:val="0"/>
-          <w:numId w:val="1"/>
-        </w:numPr>
-      </w:pPr>
-      <w:r>
-        <w:t xml:space="preserve">Run the Application from Visual studio </w:t>
-      </w:r>
-    </w:p>
-    <w:p>
-      <w:pPr>
-        <w:pStyle w:val="ListParagraph"/>
-        <w:numPr>
-          <w:ilvl w:val="0"/>
-          <w:numId w:val="1"/>
-        </w:numPr>
-      </w:pPr>
-      <w:r>
-        <w:t xml:space="preserve">Once run the application, you can find two tab’s 1. </w:t>
-      </w:r>
-      <w:r>
-        <w:t>Web</w:t>
-      </w:r>
-      <w:r>
-        <w:t xml:space="preserve"> api  2. </w:t>
-      </w:r>
-      <w:r>
-        <w:t>Web</w:t>
-      </w:r>
-      <w:r>
-        <w:t xml:space="preserve"> Application.</w:t>
-      </w:r>
-    </w:p>
-    <w:p>
-      <w:pPr>
-        <w:pStyle w:val="ListParagraph"/>
-        <w:numPr>
-          <w:ilvl w:val="0"/>
-          <w:numId w:val="1"/>
-        </w:numPr>
-      </w:pPr>
-      <w:r>
-        <w:t>Web Api Run on</w:t>
+      <w:proofErr w:type="spellEnd"/>
+      <w:r>
+        <w:t xml:space="preserve"> Run on</w:t>
       </w:r>
       <w:r>
         <w:t xml:space="preserve"> </w:t>

</xml_diff>